<commit_message>
current THD values are added
</commit_message>
<xml_diff>
--- a/Paper/PEMC 2018/Submission/pemc2018papersubmittion_modification.docx
+++ b/Paper/PEMC 2018/Submission/pemc2018papersubmittion_modification.docx
@@ -1,6 +1,6 @@
 
 <file path=word/document.xml><?xml version="1.0" encoding="utf-8"?>
-<w:document xmlns:wpc="http://schemas.microsoft.com/office/word/2010/wordprocessingCanvas" xmlns:cx="http://schemas.microsoft.com/office/drawing/2014/chartex" xmlns:mc="http://schemas.openxmlformats.org/markup-compatibility/2006" xmlns:o="urn:schemas-microsoft-com:office:office" xmlns:r="http://schemas.openxmlformats.org/officeDocument/2006/relationships" xmlns:m="http://schemas.openxmlformats.org/officeDocument/2006/math" xmlns:v="urn:schemas-microsoft-com:vml" xmlns:wp14="http://schemas.microsoft.com/office/word/2010/wordprocessingDrawing" xmlns:wp="http://schemas.openxmlformats.org/drawingml/2006/wordprocessingDrawing" xmlns:w10="urn:schemas-microsoft-com:office:word" xmlns:w="http://schemas.openxmlformats.org/wordprocessingml/2006/main" xmlns:w14="http://schemas.microsoft.com/office/word/2010/wordml" xmlns:w15="http://schemas.microsoft.com/office/word/2012/wordml" xmlns:w16se="http://schemas.microsoft.com/office/word/2015/wordml/symex" xmlns:wpg="http://schemas.microsoft.com/office/word/2010/wordprocessingGroup" xmlns:wpi="http://schemas.microsoft.com/office/word/2010/wordprocessingInk" xmlns:wne="http://schemas.microsoft.com/office/word/2006/wordml" xmlns:wps="http://schemas.microsoft.com/office/word/2010/wordprocessingShape" mc:Ignorable="w14 w15 w16se wp14">
+<w:document xmlns:wpc="http://schemas.microsoft.com/office/word/2010/wordprocessingCanvas" xmlns:cx="http://schemas.microsoft.com/office/drawing/2014/chartex" xmlns:cx1="http://schemas.microsoft.com/office/drawing/2015/9/8/chartex" xmlns:cx2="http://schemas.microsoft.com/office/drawing/2015/10/21/chartex" xmlns:cx3="http://schemas.microsoft.com/office/drawing/2016/5/9/chartex" xmlns:cx4="http://schemas.microsoft.com/office/drawing/2016/5/10/chartex" xmlns:cx5="http://schemas.microsoft.com/office/drawing/2016/5/11/chartex" xmlns:cx6="http://schemas.microsoft.com/office/drawing/2016/5/12/chartex" xmlns:cx7="http://schemas.microsoft.com/office/drawing/2016/5/13/chartex" xmlns:cx8="http://schemas.microsoft.com/office/drawing/2016/5/14/chartex" xmlns:mc="http://schemas.openxmlformats.org/markup-compatibility/2006" xmlns:aink="http://schemas.microsoft.com/office/drawing/2016/ink" xmlns:am3d="http://schemas.microsoft.com/office/drawing/2017/model3d" xmlns:o="urn:schemas-microsoft-com:office:office" xmlns:r="http://schemas.openxmlformats.org/officeDocument/2006/relationships" xmlns:m="http://schemas.openxmlformats.org/officeDocument/2006/math" xmlns:v="urn:schemas-microsoft-com:vml" xmlns:wp14="http://schemas.microsoft.com/office/word/2010/wordprocessingDrawing" xmlns:wp="http://schemas.openxmlformats.org/drawingml/2006/wordprocessingDrawing" xmlns:w10="urn:schemas-microsoft-com:office:word" xmlns:w="http://schemas.openxmlformats.org/wordprocessingml/2006/main" xmlns:w14="http://schemas.microsoft.com/office/word/2010/wordml" xmlns:w15="http://schemas.microsoft.com/office/word/2012/wordml" xmlns:w16cid="http://schemas.microsoft.com/office/word/2016/wordml/cid" xmlns:w16se="http://schemas.microsoft.com/office/word/2015/wordml/symex" xmlns:wpg="http://schemas.microsoft.com/office/word/2010/wordprocessingGroup" xmlns:wpi="http://schemas.microsoft.com/office/word/2010/wordprocessingInk" xmlns:wne="http://schemas.microsoft.com/office/word/2006/wordml" xmlns:wps="http://schemas.microsoft.com/office/word/2010/wordprocessingShape" mc:Ignorable="w14 w15 w16se w16cid wp14">
   <w:background w:color="FFFFFF"/>
   <w:body>
     <w:p>
@@ -84,7 +84,6 @@
         <w:rPr>
           <w:i/>
         </w:rPr>
-        <w:lastRenderedPageBreak/>
         <w:t>Abstract-</w:t>
       </w:r>
       <w:r>
@@ -369,7 +368,6 @@
         <w:t xml:space="preserve">ith the introduction of modularity, the variety of available topologies suitable for motor drive increases significantly in IMMD applications. Three-phase voltage source inverter (VSI) topologies for different applications such as motor drive or grid-connected renewable energy converters have been proposed, evaluated, tested and </w:t>
       </w:r>
       <w:r>
-        <w:lastRenderedPageBreak/>
         <w:t xml:space="preserve">reported thoroughly for many years. Most of these </w:t>
       </w:r>
       <w:r>
@@ -1584,7 +1582,6 @@
         <w:rPr>
           <w:spacing w:val="0"/>
         </w:rPr>
-        <w:lastRenderedPageBreak/>
         <w:t>Classification of Topologies</w:t>
       </w:r>
     </w:p>
@@ -1786,7 +1783,7 @@
             <v:imagedata r:id="rId9" o:title=""/>
             <w10:wrap type="tight"/>
           </v:shape>
-          <o:OLEObject Type="Embed" ProgID="Visio.Drawing.15" ShapeID="_x0000_s1032" DrawAspect="Content" ObjectID="_1583003900" r:id="rId10"/>
+          <o:OLEObject Type="Embed" ProgID="Visio.Drawing.15" ShapeID="_x0000_s1032" DrawAspect="Content" ObjectID="_1583138783" r:id="rId10"/>
         </w:object>
       </w:r>
     </w:p>
@@ -3074,10 +3071,10 @@
       </w:pPr>
       <w:r>
         <w:object w:dxaOrig="11551" w:dyaOrig="14401">
-          <v:shape id="_x0000_i1026" type="#_x0000_t75" style="width:248.45pt;height:309.75pt" o:ole="">
+          <v:shape id="_x0000_i1026" type="#_x0000_t75" style="width:248.25pt;height:309.5pt" o:ole="">
             <v:imagedata r:id="rId11" o:title=""/>
           </v:shape>
-          <o:OLEObject Type="Embed" ProgID="Visio.Drawing.15" ShapeID="_x0000_i1026" DrawAspect="Content" ObjectID="_1583003897" r:id="rId12"/>
+          <o:OLEObject Type="Embed" ProgID="Visio.Drawing.15" ShapeID="_x0000_i1026" DrawAspect="Content" ObjectID="_1583138780" r:id="rId12"/>
         </w:object>
       </w:r>
     </w:p>
@@ -3344,10 +3341,10 @@
       </w:pPr>
       <w:r>
         <w:object w:dxaOrig="5115" w:dyaOrig="1485">
-          <v:shape id="_x0000_i1027" type="#_x0000_t75" style="width:248.45pt;height:72.35pt" o:ole="">
+          <v:shape id="_x0000_i1027" type="#_x0000_t75" style="width:248.25pt;height:72.45pt" o:ole="">
             <v:imagedata r:id="rId13" o:title=""/>
           </v:shape>
-          <o:OLEObject Type="Embed" ProgID="Visio.Drawing.15" ShapeID="_x0000_i1027" DrawAspect="Content" ObjectID="_1583003898" r:id="rId14"/>
+          <o:OLEObject Type="Embed" ProgID="Visio.Drawing.15" ShapeID="_x0000_i1027" DrawAspect="Content" ObjectID="_1583138781" r:id="rId14"/>
         </w:object>
       </w:r>
     </w:p>
@@ -4540,10 +4537,10 @@
       </w:pPr>
       <w:r>
         <w:object w:dxaOrig="12691" w:dyaOrig="5401">
-          <v:shape id="_x0000_i1028" type="#_x0000_t75" style="width:248.8pt;height:105.5pt" o:ole="">
+          <v:shape id="_x0000_i1028" type="#_x0000_t75" style="width:248.75pt;height:105.65pt" o:ole="">
             <v:imagedata r:id="rId15" o:title=""/>
           </v:shape>
-          <o:OLEObject Type="Embed" ProgID="Visio.Drawing.15" ShapeID="_x0000_i1028" DrawAspect="Content" ObjectID="_1583003899" r:id="rId16"/>
+          <o:OLEObject Type="Embed" ProgID="Visio.Drawing.15" ShapeID="_x0000_i1028" DrawAspect="Content" ObjectID="_1583138782" r:id="rId16"/>
         </w:object>
       </w:r>
     </w:p>
@@ -5494,7 +5491,6 @@
         <w:t xml:space="preserve">. However, </w:t>
       </w:r>
       <w:r>
-        <w:lastRenderedPageBreak/>
         <w:t xml:space="preserve">assuming the DC link input is unchanged, the motor may still be able to operate with reduced power rating </w:t>
       </w:r>
       <w:r>
@@ -6658,8 +6654,6 @@
               </w:rPr>
               <w:t>74</w:t>
             </w:r>
-            <w:bookmarkStart w:id="5" w:name="_GoBack"/>
-            <w:bookmarkEnd w:id="5"/>
           </w:p>
         </w:tc>
         <w:tc>
@@ -6759,6 +6753,14 @@
                 <w:lang w:val="en-US"/>
               </w:rPr>
             </w:pPr>
+            <w:r>
+              <w:rPr>
+                <w:sz w:val="16"/>
+                <w:szCs w:val="16"/>
+                <w:lang w:val="en-US"/>
+              </w:rPr>
+              <w:t>0.74</w:t>
+            </w:r>
           </w:p>
         </w:tc>
         <w:tc>
@@ -6858,6 +6860,14 @@
                 <w:lang w:val="en-US"/>
               </w:rPr>
             </w:pPr>
+            <w:r>
+              <w:rPr>
+                <w:sz w:val="16"/>
+                <w:szCs w:val="16"/>
+                <w:lang w:val="en-US"/>
+              </w:rPr>
+              <w:t>0.43</w:t>
+            </w:r>
           </w:p>
         </w:tc>
         <w:tc>
@@ -6966,6 +6976,16 @@
                 <w:lang w:val="en-US"/>
               </w:rPr>
             </w:pPr>
+            <w:r>
+              <w:rPr>
+                <w:sz w:val="16"/>
+                <w:szCs w:val="16"/>
+                <w:lang w:val="en-US"/>
+              </w:rPr>
+              <w:t>0.43</w:t>
+            </w:r>
+            <w:bookmarkStart w:id="5" w:name="_GoBack"/>
+            <w:bookmarkEnd w:id="5"/>
           </w:p>
         </w:tc>
         <w:tc>
@@ -7531,7 +7551,6 @@
         <w:rPr>
           <w:noProof/>
         </w:rPr>
-        <w:lastRenderedPageBreak/>
         <w:drawing>
           <wp:inline distT="0" distB="0" distL="0" distR="0" wp14:anchorId="23143028" wp14:editId="588827B3">
             <wp:extent cx="2833735" cy="1382154"/>
@@ -8230,7 +8249,6 @@
         <w:t xml:space="preserve">In this paper, evaluation and comparison of five different motor drive topologies suited for IMMDs is presented. The utilization of GaN devices in IMMDs shows promising performance over a conventional motor drive in all aspects. The improvement in motor drive efficiency, which is critical in integrated motor drives to reduce the heat sink size, by using parallel connected modules is shown. Furthermore, size </w:t>
       </w:r>
       <w:r>
-        <w:lastRenderedPageBreak/>
         <w:t xml:space="preserve">reduction in DC link capacitors is achieved by using gate signal interleaving in modular structure. </w:t>
       </w:r>
       <w:r>
@@ -8958,7 +8976,7 @@
 </file>
 
 <file path=word/endnotes.xml><?xml version="1.0" encoding="utf-8"?>
-<w:endnotes xmlns:wpc="http://schemas.microsoft.com/office/word/2010/wordprocessingCanvas" xmlns:cx="http://schemas.microsoft.com/office/drawing/2014/chartex" xmlns:mc="http://schemas.openxmlformats.org/markup-compatibility/2006" xmlns:o="urn:schemas-microsoft-com:office:office" xmlns:r="http://schemas.openxmlformats.org/officeDocument/2006/relationships" xmlns:m="http://schemas.openxmlformats.org/officeDocument/2006/math" xmlns:v="urn:schemas-microsoft-com:vml" xmlns:wp14="http://schemas.microsoft.com/office/word/2010/wordprocessingDrawing" xmlns:wp="http://schemas.openxmlformats.org/drawingml/2006/wordprocessingDrawing" xmlns:w10="urn:schemas-microsoft-com:office:word" xmlns:w="http://schemas.openxmlformats.org/wordprocessingml/2006/main" xmlns:w14="http://schemas.microsoft.com/office/word/2010/wordml" xmlns:w15="http://schemas.microsoft.com/office/word/2012/wordml" xmlns:w16se="http://schemas.microsoft.com/office/word/2015/wordml/symex" xmlns:wpg="http://schemas.microsoft.com/office/word/2010/wordprocessingGroup" xmlns:wpi="http://schemas.microsoft.com/office/word/2010/wordprocessingInk" xmlns:wne="http://schemas.microsoft.com/office/word/2006/wordml" xmlns:wps="http://schemas.microsoft.com/office/word/2010/wordprocessingShape" mc:Ignorable="w14 w15 w16se wp14">
+<w:endnotes xmlns:wpc="http://schemas.microsoft.com/office/word/2010/wordprocessingCanvas" xmlns:cx="http://schemas.microsoft.com/office/drawing/2014/chartex" xmlns:cx1="http://schemas.microsoft.com/office/drawing/2015/9/8/chartex" xmlns:cx2="http://schemas.microsoft.com/office/drawing/2015/10/21/chartex" xmlns:cx3="http://schemas.microsoft.com/office/drawing/2016/5/9/chartex" xmlns:cx4="http://schemas.microsoft.com/office/drawing/2016/5/10/chartex" xmlns:cx5="http://schemas.microsoft.com/office/drawing/2016/5/11/chartex" xmlns:cx6="http://schemas.microsoft.com/office/drawing/2016/5/12/chartex" xmlns:cx7="http://schemas.microsoft.com/office/drawing/2016/5/13/chartex" xmlns:cx8="http://schemas.microsoft.com/office/drawing/2016/5/14/chartex" xmlns:mc="http://schemas.openxmlformats.org/markup-compatibility/2006" xmlns:aink="http://schemas.microsoft.com/office/drawing/2016/ink" xmlns:am3d="http://schemas.microsoft.com/office/drawing/2017/model3d" xmlns:o="urn:schemas-microsoft-com:office:office" xmlns:r="http://schemas.openxmlformats.org/officeDocument/2006/relationships" xmlns:m="http://schemas.openxmlformats.org/officeDocument/2006/math" xmlns:v="urn:schemas-microsoft-com:vml" xmlns:wp14="http://schemas.microsoft.com/office/word/2010/wordprocessingDrawing" xmlns:wp="http://schemas.openxmlformats.org/drawingml/2006/wordprocessingDrawing" xmlns:w10="urn:schemas-microsoft-com:office:word" xmlns:w="http://schemas.openxmlformats.org/wordprocessingml/2006/main" xmlns:w14="http://schemas.microsoft.com/office/word/2010/wordml" xmlns:w15="http://schemas.microsoft.com/office/word/2012/wordml" xmlns:w16cid="http://schemas.microsoft.com/office/word/2016/wordml/cid" xmlns:w16se="http://schemas.microsoft.com/office/word/2015/wordml/symex" xmlns:wpg="http://schemas.microsoft.com/office/word/2010/wordprocessingGroup" xmlns:wpi="http://schemas.microsoft.com/office/word/2010/wordprocessingInk" xmlns:wne="http://schemas.microsoft.com/office/word/2006/wordml" xmlns:wps="http://schemas.microsoft.com/office/word/2010/wordprocessingShape" mc:Ignorable="w14 w15 w16se w16cid wp14">
   <w:endnote w:type="separator" w:id="-1">
     <w:p>
       <w:r>
@@ -8977,7 +8995,7 @@
 </file>
 
 <file path=word/footnotes.xml><?xml version="1.0" encoding="utf-8"?>
-<w:footnotes xmlns:wpc="http://schemas.microsoft.com/office/word/2010/wordprocessingCanvas" xmlns:cx="http://schemas.microsoft.com/office/drawing/2014/chartex" xmlns:mc="http://schemas.openxmlformats.org/markup-compatibility/2006" xmlns:o="urn:schemas-microsoft-com:office:office" xmlns:r="http://schemas.openxmlformats.org/officeDocument/2006/relationships" xmlns:m="http://schemas.openxmlformats.org/officeDocument/2006/math" xmlns:v="urn:schemas-microsoft-com:vml" xmlns:wp14="http://schemas.microsoft.com/office/word/2010/wordprocessingDrawing" xmlns:wp="http://schemas.openxmlformats.org/drawingml/2006/wordprocessingDrawing" xmlns:w10="urn:schemas-microsoft-com:office:word" xmlns:w="http://schemas.openxmlformats.org/wordprocessingml/2006/main" xmlns:w14="http://schemas.microsoft.com/office/word/2010/wordml" xmlns:w15="http://schemas.microsoft.com/office/word/2012/wordml" xmlns:w16se="http://schemas.microsoft.com/office/word/2015/wordml/symex" xmlns:wpg="http://schemas.microsoft.com/office/word/2010/wordprocessingGroup" xmlns:wpi="http://schemas.microsoft.com/office/word/2010/wordprocessingInk" xmlns:wne="http://schemas.microsoft.com/office/word/2006/wordml" xmlns:wps="http://schemas.microsoft.com/office/word/2010/wordprocessingShape" mc:Ignorable="w14 w15 w16se wp14">
+<w:footnotes xmlns:wpc="http://schemas.microsoft.com/office/word/2010/wordprocessingCanvas" xmlns:cx="http://schemas.microsoft.com/office/drawing/2014/chartex" xmlns:cx1="http://schemas.microsoft.com/office/drawing/2015/9/8/chartex" xmlns:cx2="http://schemas.microsoft.com/office/drawing/2015/10/21/chartex" xmlns:cx3="http://schemas.microsoft.com/office/drawing/2016/5/9/chartex" xmlns:cx4="http://schemas.microsoft.com/office/drawing/2016/5/10/chartex" xmlns:cx5="http://schemas.microsoft.com/office/drawing/2016/5/11/chartex" xmlns:cx6="http://schemas.microsoft.com/office/drawing/2016/5/12/chartex" xmlns:cx7="http://schemas.microsoft.com/office/drawing/2016/5/13/chartex" xmlns:cx8="http://schemas.microsoft.com/office/drawing/2016/5/14/chartex" xmlns:mc="http://schemas.openxmlformats.org/markup-compatibility/2006" xmlns:aink="http://schemas.microsoft.com/office/drawing/2016/ink" xmlns:am3d="http://schemas.microsoft.com/office/drawing/2017/model3d" xmlns:o="urn:schemas-microsoft-com:office:office" xmlns:r="http://schemas.openxmlformats.org/officeDocument/2006/relationships" xmlns:m="http://schemas.openxmlformats.org/officeDocument/2006/math" xmlns:v="urn:schemas-microsoft-com:vml" xmlns:wp14="http://schemas.microsoft.com/office/word/2010/wordprocessingDrawing" xmlns:wp="http://schemas.openxmlformats.org/drawingml/2006/wordprocessingDrawing" xmlns:w10="urn:schemas-microsoft-com:office:word" xmlns:w="http://schemas.openxmlformats.org/wordprocessingml/2006/main" xmlns:w14="http://schemas.microsoft.com/office/word/2010/wordml" xmlns:w15="http://schemas.microsoft.com/office/word/2012/wordml" xmlns:w16cid="http://schemas.microsoft.com/office/word/2016/wordml/cid" xmlns:w16se="http://schemas.microsoft.com/office/word/2015/wordml/symex" xmlns:wpg="http://schemas.microsoft.com/office/word/2010/wordprocessingGroup" xmlns:wpi="http://schemas.microsoft.com/office/word/2010/wordprocessingInk" xmlns:wne="http://schemas.microsoft.com/office/word/2006/wordml" xmlns:wps="http://schemas.microsoft.com/office/word/2010/wordprocessingShape" mc:Ignorable="w14 w15 w16se w16cid wp14">
   <w:footnote w:type="separator" w:id="-1">
     <w:p>
       <w:r>
@@ -8996,7 +9014,7 @@
 </file>
 
 <file path=word/numbering.xml><?xml version="1.0" encoding="utf-8"?>
-<w:numbering xmlns:wpc="http://schemas.microsoft.com/office/word/2010/wordprocessingCanvas" xmlns:cx="http://schemas.microsoft.com/office/drawing/2014/chartex" xmlns:mc="http://schemas.openxmlformats.org/markup-compatibility/2006" xmlns:o="urn:schemas-microsoft-com:office:office" xmlns:r="http://schemas.openxmlformats.org/officeDocument/2006/relationships" xmlns:m="http://schemas.openxmlformats.org/officeDocument/2006/math" xmlns:v="urn:schemas-microsoft-com:vml" xmlns:wp14="http://schemas.microsoft.com/office/word/2010/wordprocessingDrawing" xmlns:wp="http://schemas.openxmlformats.org/drawingml/2006/wordprocessingDrawing" xmlns:w10="urn:schemas-microsoft-com:office:word" xmlns:w="http://schemas.openxmlformats.org/wordprocessingml/2006/main" xmlns:w14="http://schemas.microsoft.com/office/word/2010/wordml" xmlns:w15="http://schemas.microsoft.com/office/word/2012/wordml" xmlns:w16se="http://schemas.microsoft.com/office/word/2015/wordml/symex" xmlns:wpg="http://schemas.microsoft.com/office/word/2010/wordprocessingGroup" xmlns:wpi="http://schemas.microsoft.com/office/word/2010/wordprocessingInk" xmlns:wne="http://schemas.microsoft.com/office/word/2006/wordml" xmlns:wps="http://schemas.microsoft.com/office/word/2010/wordprocessingShape" mc:Ignorable="w14 w15 w16se wp14">
+<w:numbering xmlns:wpc="http://schemas.microsoft.com/office/word/2010/wordprocessingCanvas" xmlns:cx="http://schemas.microsoft.com/office/drawing/2014/chartex" xmlns:cx1="http://schemas.microsoft.com/office/drawing/2015/9/8/chartex" xmlns:cx2="http://schemas.microsoft.com/office/drawing/2015/10/21/chartex" xmlns:cx3="http://schemas.microsoft.com/office/drawing/2016/5/9/chartex" xmlns:cx4="http://schemas.microsoft.com/office/drawing/2016/5/10/chartex" xmlns:cx5="http://schemas.microsoft.com/office/drawing/2016/5/11/chartex" xmlns:cx6="http://schemas.microsoft.com/office/drawing/2016/5/12/chartex" xmlns:cx7="http://schemas.microsoft.com/office/drawing/2016/5/13/chartex" xmlns:cx8="http://schemas.microsoft.com/office/drawing/2016/5/14/chartex" xmlns:mc="http://schemas.openxmlformats.org/markup-compatibility/2006" xmlns:aink="http://schemas.microsoft.com/office/drawing/2016/ink" xmlns:am3d="http://schemas.microsoft.com/office/drawing/2017/model3d" xmlns:o="urn:schemas-microsoft-com:office:office" xmlns:r="http://schemas.openxmlformats.org/officeDocument/2006/relationships" xmlns:m="http://schemas.openxmlformats.org/officeDocument/2006/math" xmlns:v="urn:schemas-microsoft-com:vml" xmlns:wp14="http://schemas.microsoft.com/office/word/2010/wordprocessingDrawing" xmlns:wp="http://schemas.openxmlformats.org/drawingml/2006/wordprocessingDrawing" xmlns:w10="urn:schemas-microsoft-com:office:word" xmlns:w="http://schemas.openxmlformats.org/wordprocessingml/2006/main" xmlns:w14="http://schemas.microsoft.com/office/word/2010/wordml" xmlns:w15="http://schemas.microsoft.com/office/word/2012/wordml" xmlns:w16cid="http://schemas.microsoft.com/office/word/2016/wordml/cid" xmlns:w16se="http://schemas.microsoft.com/office/word/2015/wordml/symex" xmlns:wpg="http://schemas.microsoft.com/office/word/2010/wordprocessingGroup" xmlns:wpi="http://schemas.microsoft.com/office/word/2010/wordprocessingInk" xmlns:wne="http://schemas.microsoft.com/office/word/2006/wordml" xmlns:wps="http://schemas.microsoft.com/office/word/2010/wordprocessingShape" mc:Ignorable="w14 w15 w16se w16cid wp14">
   <w:abstractNum w:abstractNumId="0" w15:restartNumberingAfterBreak="0">
     <w:nsid w:val="00000001"/>
     <w:multiLevelType w:val="singleLevel"/>
@@ -9503,7 +9521,7 @@
 </file>
 
 <file path=word/styles.xml><?xml version="1.0" encoding="utf-8"?>
-<w:styles xmlns:mc="http://schemas.openxmlformats.org/markup-compatibility/2006" xmlns:r="http://schemas.openxmlformats.org/officeDocument/2006/relationships" xmlns:w="http://schemas.openxmlformats.org/wordprocessingml/2006/main" xmlns:w14="http://schemas.microsoft.com/office/word/2010/wordml" xmlns:w15="http://schemas.microsoft.com/office/word/2012/wordml" xmlns:w16se="http://schemas.microsoft.com/office/word/2015/wordml/symex" mc:Ignorable="w14 w15 w16se">
+<w:styles xmlns:mc="http://schemas.openxmlformats.org/markup-compatibility/2006" xmlns:r="http://schemas.openxmlformats.org/officeDocument/2006/relationships" xmlns:w="http://schemas.openxmlformats.org/wordprocessingml/2006/main" xmlns:w14="http://schemas.microsoft.com/office/word/2010/wordml" xmlns:w15="http://schemas.microsoft.com/office/word/2012/wordml" xmlns:w16cid="http://schemas.microsoft.com/office/word/2016/wordml/cid" xmlns:w16se="http://schemas.microsoft.com/office/word/2015/wordml/symex" mc:Ignorable="w14 w15 w16se w16cid">
   <w:docDefaults>
     <w:rPrDefault>
       <w:rPr>
@@ -9513,7 +9531,7 @@
     </w:rPrDefault>
     <w:pPrDefault/>
   </w:docDefaults>
-  <w:latentStyles w:defLockedState="0" w:defUIPriority="0" w:defSemiHidden="0" w:defUnhideWhenUsed="0" w:defQFormat="0" w:count="371">
+  <w:latentStyles w:defLockedState="0" w:defUIPriority="0" w:defSemiHidden="0" w:defUnhideWhenUsed="0" w:defQFormat="0" w:count="375">
     <w:lsdException w:name="Normal" w:qFormat="1"/>
     <w:lsdException w:name="heading 1" w:qFormat="1"/>
     <w:lsdException w:name="heading 2" w:qFormat="1"/>
@@ -9529,7 +9547,11 @@
     <w:lsdException w:name="Subtitle" w:qFormat="1"/>
     <w:lsdException w:name="Strong" w:qFormat="1"/>
     <w:lsdException w:name="Emphasis" w:qFormat="1"/>
-    <w:lsdException w:name="Normal Table" w:semiHidden="1" w:unhideWhenUsed="1"/>
+    <w:lsdException w:name="HTML Preformatted" w:semiHidden="1" w:unhideWhenUsed="1"/>
+    <w:lsdException w:name="No List" w:semiHidden="1" w:unhideWhenUsed="1"/>
+    <w:lsdException w:name="Outline List 1" w:semiHidden="1" w:unhideWhenUsed="1"/>
+    <w:lsdException w:name="Outline List 2" w:semiHidden="1" w:unhideWhenUsed="1"/>
+    <w:lsdException w:name="Outline List 3" w:semiHidden="1" w:unhideWhenUsed="1"/>
     <w:lsdException w:name="Table Simple 1" w:semiHidden="1" w:unhideWhenUsed="1"/>
     <w:lsdException w:name="Table Simple 2" w:semiHidden="1" w:unhideWhenUsed="1"/>
     <w:lsdException w:name="Table Simple 3" w:semiHidden="1" w:unhideWhenUsed="1"/>
@@ -9568,10 +9590,8 @@
     <w:lsdException w:name="Table Elegant" w:semiHidden="1" w:unhideWhenUsed="1"/>
     <w:lsdException w:name="Table Professional" w:semiHidden="1" w:unhideWhenUsed="1"/>
     <w:lsdException w:name="Table Subtle 1" w:semiHidden="1" w:unhideWhenUsed="1"/>
-    <w:lsdException w:name="Table Subtle 2" w:semiHidden="1" w:unhideWhenUsed="1"/>
     <w:lsdException w:name="Table Web 1" w:semiHidden="1" w:unhideWhenUsed="1"/>
     <w:lsdException w:name="Table Web 2" w:semiHidden="1" w:unhideWhenUsed="1"/>
-    <w:lsdException w:name="Table Web 3" w:semiHidden="1" w:unhideWhenUsed="1"/>
     <w:lsdException w:name="Table Theme" w:semiHidden="1" w:unhideWhenUsed="1"/>
     <w:lsdException w:name="Placeholder Text" w:semiHidden="1" w:uiPriority="99"/>
     <w:lsdException w:name="No Spacing" w:uiPriority="1" w:qFormat="1"/>
@@ -9788,6 +9808,10 @@
     <w:lsdException w:name="List Table 5 Dark Accent 6" w:uiPriority="50"/>
     <w:lsdException w:name="List Table 6 Colorful Accent 6" w:uiPriority="51"/>
     <w:lsdException w:name="List Table 7 Colorful Accent 6" w:uiPriority="52"/>
+    <w:lsdException w:name="Mention" w:semiHidden="1" w:uiPriority="99" w:unhideWhenUsed="1"/>
+    <w:lsdException w:name="Smart Hyperlink" w:semiHidden="1" w:uiPriority="99" w:unhideWhenUsed="1"/>
+    <w:lsdException w:name="Hashtag" w:semiHidden="1" w:uiPriority="99" w:unhideWhenUsed="1"/>
+    <w:lsdException w:name="Unresolved Mention" w:semiHidden="1" w:uiPriority="99" w:unhideWhenUsed="1"/>
   </w:latentStyles>
   <w:style w:type="paragraph" w:default="1" w:styleId="Normal">
     <w:name w:val="Normal"/>
@@ -10500,7 +10524,7 @@
 </file>
 
 <file path=customXml/itemProps1.xml><?xml version="1.0" encoding="utf-8"?>
-<ds:datastoreItem xmlns:ds="http://schemas.openxmlformats.org/officeDocument/2006/customXml" ds:itemID="{220C4F2E-0EE9-4C6E-9682-4D3893141689}">
+<ds:datastoreItem xmlns:ds="http://schemas.openxmlformats.org/officeDocument/2006/customXml" ds:itemID="{5BEDB84B-B0F7-4DF4-83D0-E05A3ADAC3B7}">
   <ds:schemaRefs>
     <ds:schemaRef ds:uri="http://schemas.openxmlformats.org/officeDocument/2006/bibliography"/>
   </ds:schemaRefs>

</xml_diff>